<commit_message>
this is developer2 commit
</commit_message>
<xml_diff>
--- a/Github Commands.docx
+++ b/Github Commands.docx
@@ -253,6 +253,787 @@
           </wp:inline>
         </w:drawing>
       </w:r>
+    </w:p>
+    <w:p>
+      <w:pPr>
+        <w:rPr>
+          <w:lang w:val="en-US"/>
+        </w:rPr>
+      </w:pPr>
+    </w:p>
+    <w:p>
+      <w:pPr>
+        <w:pStyle w:val="ListParagraph"/>
+        <w:numPr>
+          <w:ilvl w:val="0"/>
+          <w:numId w:val="2"/>
+        </w:numPr>
+        <w:rPr>
+          <w:lang w:val="en-US"/>
+        </w:rPr>
+      </w:pPr>
+      <w:r>
+        <w:rPr>
+          <w:lang w:val="en-US"/>
+        </w:rPr>
+        <w:t xml:space="preserve">git </w:t>
+      </w:r>
+      <w:proofErr w:type="gramStart"/>
+      <w:r>
+        <w:rPr>
+          <w:lang w:val="en-US"/>
+        </w:rPr>
+        <w:t>add .</w:t>
+      </w:r>
+      <w:proofErr w:type="gramEnd"/>
+    </w:p>
+    <w:p>
+      <w:pPr>
+        <w:rPr>
+          <w:lang w:val="en-US"/>
+        </w:rPr>
+      </w:pPr>
+      <w:r>
+        <w:rPr>
+          <w:noProof/>
+        </w:rPr>
+        <w:drawing>
+          <wp:inline distT="0" distB="0" distL="0" distR="0" wp14:anchorId="00871CB1" wp14:editId="510DDA16">
+            <wp:extent cx="5731510" cy="3223895"/>
+            <wp:effectExtent l="0" t="0" r="2540" b="0"/>
+            <wp:docPr id="2" name="Picture 2"/>
+            <wp:cNvGraphicFramePr>
+              <a:graphicFrameLocks xmlns:a="http://schemas.openxmlformats.org/drawingml/2006/main" noChangeAspect="1"/>
+            </wp:cNvGraphicFramePr>
+            <a:graphic xmlns:a="http://schemas.openxmlformats.org/drawingml/2006/main">
+              <a:graphicData uri="http://schemas.openxmlformats.org/drawingml/2006/picture">
+                <pic:pic xmlns:pic="http://schemas.openxmlformats.org/drawingml/2006/picture">
+                  <pic:nvPicPr>
+                    <pic:cNvPr id="1" name=""/>
+                    <pic:cNvPicPr/>
+                  </pic:nvPicPr>
+                  <pic:blipFill>
+                    <a:blip r:embed="rId8"/>
+                    <a:stretch>
+                      <a:fillRect/>
+                    </a:stretch>
+                  </pic:blipFill>
+                  <pic:spPr>
+                    <a:xfrm>
+                      <a:off x="0" y="0"/>
+                      <a:ext cx="5731510" cy="3223895"/>
+                    </a:xfrm>
+                    <a:prstGeom prst="rect">
+                      <a:avLst/>
+                    </a:prstGeom>
+                  </pic:spPr>
+                </pic:pic>
+              </a:graphicData>
+            </a:graphic>
+          </wp:inline>
+        </w:drawing>
+      </w:r>
+    </w:p>
+    <w:p>
+      <w:pPr>
+        <w:rPr>
+          <w:lang w:val="en-US"/>
+        </w:rPr>
+      </w:pPr>
+    </w:p>
+    <w:p>
+      <w:pPr>
+        <w:rPr>
+          <w:lang w:val="en-US"/>
+        </w:rPr>
+      </w:pPr>
+    </w:p>
+    <w:p>
+      <w:pPr>
+        <w:rPr>
+          <w:lang w:val="en-US"/>
+        </w:rPr>
+      </w:pPr>
+    </w:p>
+    <w:p>
+      <w:pPr>
+        <w:rPr>
+          <w:lang w:val="en-US"/>
+        </w:rPr>
+      </w:pPr>
+    </w:p>
+    <w:p>
+      <w:pPr>
+        <w:rPr>
+          <w:lang w:val="en-US"/>
+        </w:rPr>
+      </w:pPr>
+    </w:p>
+    <w:p>
+      <w:pPr>
+        <w:pStyle w:val="ListParagraph"/>
+        <w:numPr>
+          <w:ilvl w:val="0"/>
+          <w:numId w:val="2"/>
+        </w:numPr>
+        <w:rPr>
+          <w:lang w:val="en-US"/>
+        </w:rPr>
+      </w:pPr>
+      <w:r>
+        <w:rPr>
+          <w:lang w:val="en-US"/>
+        </w:rPr>
+        <w:lastRenderedPageBreak/>
+        <w:t xml:space="preserve">git </w:t>
+      </w:r>
+      <w:proofErr w:type="gramStart"/>
+      <w:r>
+        <w:rPr>
+          <w:lang w:val="en-US"/>
+        </w:rPr>
+        <w:t>commit</w:t>
+      </w:r>
+      <w:proofErr w:type="gramEnd"/>
+      <w:r>
+        <w:rPr>
+          <w:lang w:val="en-US"/>
+        </w:rPr>
+        <w:t xml:space="preserve"> </w:t>
+      </w:r>
+    </w:p>
+    <w:p>
+      <w:pPr>
+        <w:rPr>
+          <w:lang w:val="en-US"/>
+        </w:rPr>
+      </w:pPr>
+      <w:r>
+        <w:rPr>
+          <w:noProof/>
+        </w:rPr>
+        <w:drawing>
+          <wp:inline distT="0" distB="0" distL="0" distR="0" wp14:anchorId="697E541F" wp14:editId="2527DC72">
+            <wp:extent cx="5731510" cy="3223895"/>
+            <wp:effectExtent l="0" t="0" r="2540" b="0"/>
+            <wp:docPr id="5" name="Picture 5" descr="A screenshot of a computer&#10;&#10;Description automatically generated"/>
+            <wp:cNvGraphicFramePr>
+              <a:graphicFrameLocks xmlns:a="http://schemas.openxmlformats.org/drawingml/2006/main" noChangeAspect="1"/>
+            </wp:cNvGraphicFramePr>
+            <a:graphic xmlns:a="http://schemas.openxmlformats.org/drawingml/2006/main">
+              <a:graphicData uri="http://schemas.openxmlformats.org/drawingml/2006/picture">
+                <pic:pic xmlns:pic="http://schemas.openxmlformats.org/drawingml/2006/picture">
+                  <pic:nvPicPr>
+                    <pic:cNvPr id="5" name="Picture 5" descr="A screenshot of a computer&#10;&#10;Description automatically generated"/>
+                    <pic:cNvPicPr/>
+                  </pic:nvPicPr>
+                  <pic:blipFill>
+                    <a:blip r:embed="rId9"/>
+                    <a:stretch>
+                      <a:fillRect/>
+                    </a:stretch>
+                  </pic:blipFill>
+                  <pic:spPr>
+                    <a:xfrm>
+                      <a:off x="0" y="0"/>
+                      <a:ext cx="5731510" cy="3223895"/>
+                    </a:xfrm>
+                    <a:prstGeom prst="rect">
+                      <a:avLst/>
+                    </a:prstGeom>
+                  </pic:spPr>
+                </pic:pic>
+              </a:graphicData>
+            </a:graphic>
+          </wp:inline>
+        </w:drawing>
+      </w:r>
+    </w:p>
+    <w:p>
+      <w:pPr>
+        <w:rPr>
+          <w:lang w:val="en-US"/>
+        </w:rPr>
+      </w:pPr>
+    </w:p>
+    <w:p>
+      <w:pPr>
+        <w:pStyle w:val="ListParagraph"/>
+        <w:numPr>
+          <w:ilvl w:val="0"/>
+          <w:numId w:val="2"/>
+        </w:numPr>
+        <w:rPr>
+          <w:lang w:val="en-US"/>
+        </w:rPr>
+      </w:pPr>
+      <w:r>
+        <w:rPr>
+          <w:lang w:val="en-US"/>
+        </w:rPr>
+        <w:t>git branch</w:t>
+      </w:r>
+    </w:p>
+    <w:p>
+      <w:pPr>
+        <w:rPr>
+          <w:lang w:val="en-US"/>
+        </w:rPr>
+      </w:pPr>
+      <w:r>
+        <w:rPr>
+          <w:noProof/>
+        </w:rPr>
+        <w:drawing>
+          <wp:inline distT="0" distB="0" distL="0" distR="0" wp14:anchorId="60847FA1" wp14:editId="7AA2BD54">
+            <wp:extent cx="5731510" cy="3223895"/>
+            <wp:effectExtent l="0" t="0" r="2540" b="0"/>
+            <wp:docPr id="6" name="Picture 6" descr="A screenshot of a computer&#10;&#10;Description automatically generated"/>
+            <wp:cNvGraphicFramePr>
+              <a:graphicFrameLocks xmlns:a="http://schemas.openxmlformats.org/drawingml/2006/main" noChangeAspect="1"/>
+            </wp:cNvGraphicFramePr>
+            <a:graphic xmlns:a="http://schemas.openxmlformats.org/drawingml/2006/main">
+              <a:graphicData uri="http://schemas.openxmlformats.org/drawingml/2006/picture">
+                <pic:pic xmlns:pic="http://schemas.openxmlformats.org/drawingml/2006/picture">
+                  <pic:nvPicPr>
+                    <pic:cNvPr id="6" name="Picture 6" descr="A screenshot of a computer&#10;&#10;Description automatically generated"/>
+                    <pic:cNvPicPr/>
+                  </pic:nvPicPr>
+                  <pic:blipFill>
+                    <a:blip r:embed="rId10"/>
+                    <a:stretch>
+                      <a:fillRect/>
+                    </a:stretch>
+                  </pic:blipFill>
+                  <pic:spPr>
+                    <a:xfrm>
+                      <a:off x="0" y="0"/>
+                      <a:ext cx="5731510" cy="3223895"/>
+                    </a:xfrm>
+                    <a:prstGeom prst="rect">
+                      <a:avLst/>
+                    </a:prstGeom>
+                  </pic:spPr>
+                </pic:pic>
+              </a:graphicData>
+            </a:graphic>
+          </wp:inline>
+        </w:drawing>
+      </w:r>
+    </w:p>
+    <w:p>
+      <w:pPr>
+        <w:rPr>
+          <w:lang w:val="en-US"/>
+        </w:rPr>
+      </w:pPr>
+    </w:p>
+    <w:p>
+      <w:pPr>
+        <w:rPr>
+          <w:lang w:val="en-US"/>
+        </w:rPr>
+      </w:pPr>
+    </w:p>
+    <w:p>
+      <w:pPr>
+        <w:rPr>
+          <w:lang w:val="en-US"/>
+        </w:rPr>
+      </w:pPr>
+    </w:p>
+    <w:p>
+      <w:pPr>
+        <w:rPr>
+          <w:lang w:val="en-US"/>
+        </w:rPr>
+      </w:pPr>
+    </w:p>
+    <w:p>
+      <w:pPr>
+        <w:rPr>
+          <w:lang w:val="en-US"/>
+        </w:rPr>
+      </w:pPr>
+    </w:p>
+    <w:p>
+      <w:pPr>
+        <w:pStyle w:val="ListParagraph"/>
+        <w:numPr>
+          <w:ilvl w:val="0"/>
+          <w:numId w:val="2"/>
+        </w:numPr>
+        <w:rPr>
+          <w:lang w:val="en-US"/>
+        </w:rPr>
+      </w:pPr>
+      <w:r>
+        <w:rPr>
+          <w:lang w:val="en-US"/>
+        </w:rPr>
+        <w:lastRenderedPageBreak/>
+        <w:t>git push origin main</w:t>
+      </w:r>
+    </w:p>
+    <w:p>
+      <w:pPr>
+        <w:rPr>
+          <w:lang w:val="en-US"/>
+        </w:rPr>
+      </w:pPr>
+      <w:r>
+        <w:rPr>
+          <w:noProof/>
+        </w:rPr>
+        <w:drawing>
+          <wp:inline distT="0" distB="0" distL="0" distR="0" wp14:anchorId="1FD2C4A9" wp14:editId="5C039F20">
+            <wp:extent cx="5731510" cy="3223895"/>
+            <wp:effectExtent l="0" t="0" r="2540" b="0"/>
+            <wp:docPr id="7" name="Picture 7" descr="A screenshot of a computer&#10;&#10;Description automatically generated"/>
+            <wp:cNvGraphicFramePr>
+              <a:graphicFrameLocks xmlns:a="http://schemas.openxmlformats.org/drawingml/2006/main" noChangeAspect="1"/>
+            </wp:cNvGraphicFramePr>
+            <a:graphic xmlns:a="http://schemas.openxmlformats.org/drawingml/2006/main">
+              <a:graphicData uri="http://schemas.openxmlformats.org/drawingml/2006/picture">
+                <pic:pic xmlns:pic="http://schemas.openxmlformats.org/drawingml/2006/picture">
+                  <pic:nvPicPr>
+                    <pic:cNvPr id="7" name="Picture 7" descr="A screenshot of a computer&#10;&#10;Description automatically generated"/>
+                    <pic:cNvPicPr/>
+                  </pic:nvPicPr>
+                  <pic:blipFill>
+                    <a:blip r:embed="rId11"/>
+                    <a:stretch>
+                      <a:fillRect/>
+                    </a:stretch>
+                  </pic:blipFill>
+                  <pic:spPr>
+                    <a:xfrm>
+                      <a:off x="0" y="0"/>
+                      <a:ext cx="5731510" cy="3223895"/>
+                    </a:xfrm>
+                    <a:prstGeom prst="rect">
+                      <a:avLst/>
+                    </a:prstGeom>
+                  </pic:spPr>
+                </pic:pic>
+              </a:graphicData>
+            </a:graphic>
+          </wp:inline>
+        </w:drawing>
+      </w:r>
+    </w:p>
+    <w:p>
+      <w:pPr>
+        <w:rPr>
+          <w:lang w:val="en-US"/>
+        </w:rPr>
+      </w:pPr>
+    </w:p>
+    <w:p>
+      <w:pPr>
+        <w:pStyle w:val="ListParagraph"/>
+        <w:numPr>
+          <w:ilvl w:val="0"/>
+          <w:numId w:val="2"/>
+        </w:numPr>
+        <w:rPr>
+          <w:lang w:val="en-US"/>
+        </w:rPr>
+      </w:pPr>
+      <w:r>
+        <w:rPr>
+          <w:lang w:val="en-US"/>
+        </w:rPr>
+        <w:t xml:space="preserve">git branch </w:t>
+      </w:r>
+      <w:proofErr w:type="spellStart"/>
+      <w:r>
+        <w:rPr>
+          <w:lang w:val="en-US"/>
+        </w:rPr>
+        <w:t>new_branch</w:t>
+      </w:r>
+      <w:proofErr w:type="spellEnd"/>
+    </w:p>
+    <w:p>
+      <w:pPr>
+        <w:rPr>
+          <w:lang w:val="en-US"/>
+        </w:rPr>
+      </w:pPr>
+      <w:r>
+        <w:rPr>
+          <w:noProof/>
+        </w:rPr>
+        <w:drawing>
+          <wp:inline distT="0" distB="0" distL="0" distR="0" wp14:anchorId="54ABE259" wp14:editId="5DD12B0D">
+            <wp:extent cx="5731510" cy="3223895"/>
+            <wp:effectExtent l="0" t="0" r="2540" b="0"/>
+            <wp:docPr id="8" name="Picture 8" descr="A screenshot of a computer&#10;&#10;Description automatically generated"/>
+            <wp:cNvGraphicFramePr>
+              <a:graphicFrameLocks xmlns:a="http://schemas.openxmlformats.org/drawingml/2006/main" noChangeAspect="1"/>
+            </wp:cNvGraphicFramePr>
+            <a:graphic xmlns:a="http://schemas.openxmlformats.org/drawingml/2006/main">
+              <a:graphicData uri="http://schemas.openxmlformats.org/drawingml/2006/picture">
+                <pic:pic xmlns:pic="http://schemas.openxmlformats.org/drawingml/2006/picture">
+                  <pic:nvPicPr>
+                    <pic:cNvPr id="8" name="Picture 8" descr="A screenshot of a computer&#10;&#10;Description automatically generated"/>
+                    <pic:cNvPicPr/>
+                  </pic:nvPicPr>
+                  <pic:blipFill>
+                    <a:blip r:embed="rId12"/>
+                    <a:stretch>
+                      <a:fillRect/>
+                    </a:stretch>
+                  </pic:blipFill>
+                  <pic:spPr>
+                    <a:xfrm>
+                      <a:off x="0" y="0"/>
+                      <a:ext cx="5731510" cy="3223895"/>
+                    </a:xfrm>
+                    <a:prstGeom prst="rect">
+                      <a:avLst/>
+                    </a:prstGeom>
+                  </pic:spPr>
+                </pic:pic>
+              </a:graphicData>
+            </a:graphic>
+          </wp:inline>
+        </w:drawing>
+      </w:r>
+    </w:p>
+    <w:p>
+      <w:pPr>
+        <w:rPr>
+          <w:lang w:val="en-US"/>
+        </w:rPr>
+      </w:pPr>
+    </w:p>
+    <w:p>
+      <w:pPr>
+        <w:rPr>
+          <w:lang w:val="en-US"/>
+        </w:rPr>
+      </w:pPr>
+    </w:p>
+    <w:p>
+      <w:pPr>
+        <w:rPr>
+          <w:lang w:val="en-US"/>
+        </w:rPr>
+      </w:pPr>
+    </w:p>
+    <w:p>
+      <w:pPr>
+        <w:rPr>
+          <w:lang w:val="en-US"/>
+        </w:rPr>
+      </w:pPr>
+    </w:p>
+    <w:p>
+      <w:pPr>
+        <w:rPr>
+          <w:lang w:val="en-US"/>
+        </w:rPr>
+      </w:pPr>
+    </w:p>
+    <w:p>
+      <w:pPr>
+        <w:pStyle w:val="ListParagraph"/>
+        <w:numPr>
+          <w:ilvl w:val="0"/>
+          <w:numId w:val="2"/>
+        </w:numPr>
+        <w:rPr>
+          <w:lang w:val="en-US"/>
+        </w:rPr>
+      </w:pPr>
+      <w:r>
+        <w:rPr>
+          <w:lang w:val="en-US"/>
+        </w:rPr>
+        <w:lastRenderedPageBreak/>
+        <w:t xml:space="preserve">git checkout </w:t>
+      </w:r>
+      <w:proofErr w:type="spellStart"/>
+      <w:r>
+        <w:rPr>
+          <w:lang w:val="en-US"/>
+        </w:rPr>
+        <w:t>new_branch</w:t>
+      </w:r>
+      <w:proofErr w:type="spellEnd"/>
+    </w:p>
+    <w:p>
+      <w:pPr>
+        <w:rPr>
+          <w:lang w:val="en-US"/>
+        </w:rPr>
+      </w:pPr>
+      <w:r>
+        <w:rPr>
+          <w:noProof/>
+        </w:rPr>
+        <w:drawing>
+          <wp:inline distT="0" distB="0" distL="0" distR="0" wp14:anchorId="7E6F191E" wp14:editId="6AC5CFA2">
+            <wp:extent cx="5731510" cy="3223895"/>
+            <wp:effectExtent l="0" t="0" r="2540" b="0"/>
+            <wp:docPr id="9" name="Picture 9" descr="A screenshot of a computer&#10;&#10;Description automatically generated"/>
+            <wp:cNvGraphicFramePr>
+              <a:graphicFrameLocks xmlns:a="http://schemas.openxmlformats.org/drawingml/2006/main" noChangeAspect="1"/>
+            </wp:cNvGraphicFramePr>
+            <a:graphic xmlns:a="http://schemas.openxmlformats.org/drawingml/2006/main">
+              <a:graphicData uri="http://schemas.openxmlformats.org/drawingml/2006/picture">
+                <pic:pic xmlns:pic="http://schemas.openxmlformats.org/drawingml/2006/picture">
+                  <pic:nvPicPr>
+                    <pic:cNvPr id="9" name="Picture 9" descr="A screenshot of a computer&#10;&#10;Description automatically generated"/>
+                    <pic:cNvPicPr/>
+                  </pic:nvPicPr>
+                  <pic:blipFill>
+                    <a:blip r:embed="rId13"/>
+                    <a:stretch>
+                      <a:fillRect/>
+                    </a:stretch>
+                  </pic:blipFill>
+                  <pic:spPr>
+                    <a:xfrm>
+                      <a:off x="0" y="0"/>
+                      <a:ext cx="5731510" cy="3223895"/>
+                    </a:xfrm>
+                    <a:prstGeom prst="rect">
+                      <a:avLst/>
+                    </a:prstGeom>
+                  </pic:spPr>
+                </pic:pic>
+              </a:graphicData>
+            </a:graphic>
+          </wp:inline>
+        </w:drawing>
+      </w:r>
+    </w:p>
+    <w:p>
+      <w:pPr>
+        <w:rPr>
+          <w:lang w:val="en-US"/>
+        </w:rPr>
+      </w:pPr>
+    </w:p>
+    <w:p>
+      <w:pPr>
+        <w:pStyle w:val="ListParagraph"/>
+        <w:numPr>
+          <w:ilvl w:val="0"/>
+          <w:numId w:val="2"/>
+        </w:numPr>
+        <w:rPr>
+          <w:lang w:val="en-US"/>
+        </w:rPr>
+      </w:pPr>
+      <w:r>
+        <w:rPr>
+          <w:lang w:val="en-US"/>
+        </w:rPr>
+        <w:t>git commit –amend</w:t>
+      </w:r>
+    </w:p>
+    <w:p>
+      <w:pPr>
+        <w:rPr>
+          <w:lang w:val="en-US"/>
+        </w:rPr>
+      </w:pPr>
+      <w:r>
+        <w:rPr>
+          <w:noProof/>
+        </w:rPr>
+        <w:drawing>
+          <wp:inline distT="0" distB="0" distL="0" distR="0" wp14:anchorId="0EF5BE31" wp14:editId="5A6C7D8D">
+            <wp:extent cx="5731510" cy="3223895"/>
+            <wp:effectExtent l="0" t="0" r="2540" b="0"/>
+            <wp:docPr id="10" name="Picture 10"/>
+            <wp:cNvGraphicFramePr>
+              <a:graphicFrameLocks xmlns:a="http://schemas.openxmlformats.org/drawingml/2006/main" noChangeAspect="1"/>
+            </wp:cNvGraphicFramePr>
+            <a:graphic xmlns:a="http://schemas.openxmlformats.org/drawingml/2006/main">
+              <a:graphicData uri="http://schemas.openxmlformats.org/drawingml/2006/picture">
+                <pic:pic xmlns:pic="http://schemas.openxmlformats.org/drawingml/2006/picture">
+                  <pic:nvPicPr>
+                    <pic:cNvPr id="1" name=""/>
+                    <pic:cNvPicPr/>
+                  </pic:nvPicPr>
+                  <pic:blipFill>
+                    <a:blip r:embed="rId14"/>
+                    <a:stretch>
+                      <a:fillRect/>
+                    </a:stretch>
+                  </pic:blipFill>
+                  <pic:spPr>
+                    <a:xfrm>
+                      <a:off x="0" y="0"/>
+                      <a:ext cx="5731510" cy="3223895"/>
+                    </a:xfrm>
+                    <a:prstGeom prst="rect">
+                      <a:avLst/>
+                    </a:prstGeom>
+                  </pic:spPr>
+                </pic:pic>
+              </a:graphicData>
+            </a:graphic>
+          </wp:inline>
+        </w:drawing>
+      </w:r>
+    </w:p>
+    <w:p>
+      <w:pPr>
+        <w:rPr>
+          <w:lang w:val="en-US"/>
+        </w:rPr>
+      </w:pPr>
+    </w:p>
+    <w:p>
+      <w:pPr>
+        <w:rPr>
+          <w:lang w:val="en-US"/>
+        </w:rPr>
+      </w:pPr>
+    </w:p>
+    <w:p>
+      <w:pPr>
+        <w:rPr>
+          <w:lang w:val="en-US"/>
+        </w:rPr>
+      </w:pPr>
+    </w:p>
+    <w:p>
+      <w:pPr>
+        <w:rPr>
+          <w:lang w:val="en-US"/>
+        </w:rPr>
+      </w:pPr>
+    </w:p>
+    <w:p>
+      <w:pPr>
+        <w:rPr>
+          <w:lang w:val="en-US"/>
+        </w:rPr>
+      </w:pPr>
+    </w:p>
+    <w:p>
+      <w:pPr>
+        <w:pStyle w:val="ListParagraph"/>
+        <w:numPr>
+          <w:ilvl w:val="0"/>
+          <w:numId w:val="2"/>
+        </w:numPr>
+        <w:rPr>
+          <w:lang w:val="en-US"/>
+        </w:rPr>
+      </w:pPr>
+      <w:r>
+        <w:rPr>
+          <w:lang w:val="en-US"/>
+        </w:rPr>
+        <w:lastRenderedPageBreak/>
+        <w:t xml:space="preserve">git log </w:t>
+      </w:r>
+    </w:p>
+    <w:p>
+      <w:pPr>
+        <w:rPr>
+          <w:lang w:val="en-US"/>
+        </w:rPr>
+      </w:pPr>
+      <w:r>
+        <w:rPr>
+          <w:noProof/>
+        </w:rPr>
+        <w:drawing>
+          <wp:inline distT="0" distB="0" distL="0" distR="0" wp14:anchorId="27894A7C" wp14:editId="260C1BC7">
+            <wp:extent cx="5731510" cy="3223895"/>
+            <wp:effectExtent l="0" t="0" r="2540" b="0"/>
+            <wp:docPr id="11" name="Picture 11" descr="A screenshot of a computer&#10;&#10;Description automatically generated"/>
+            <wp:cNvGraphicFramePr>
+              <a:graphicFrameLocks xmlns:a="http://schemas.openxmlformats.org/drawingml/2006/main" noChangeAspect="1"/>
+            </wp:cNvGraphicFramePr>
+            <a:graphic xmlns:a="http://schemas.openxmlformats.org/drawingml/2006/main">
+              <a:graphicData uri="http://schemas.openxmlformats.org/drawingml/2006/picture">
+                <pic:pic xmlns:pic="http://schemas.openxmlformats.org/drawingml/2006/picture">
+                  <pic:nvPicPr>
+                    <pic:cNvPr id="11" name="Picture 11" descr="A screenshot of a computer&#10;&#10;Description automatically generated"/>
+                    <pic:cNvPicPr/>
+                  </pic:nvPicPr>
+                  <pic:blipFill>
+                    <a:blip r:embed="rId15"/>
+                    <a:stretch>
+                      <a:fillRect/>
+                    </a:stretch>
+                  </pic:blipFill>
+                  <pic:spPr>
+                    <a:xfrm>
+                      <a:off x="0" y="0"/>
+                      <a:ext cx="5731510" cy="3223895"/>
+                    </a:xfrm>
+                    <a:prstGeom prst="rect">
+                      <a:avLst/>
+                    </a:prstGeom>
+                  </pic:spPr>
+                </pic:pic>
+              </a:graphicData>
+            </a:graphic>
+          </wp:inline>
+        </w:drawing>
+      </w:r>
+    </w:p>
+    <w:p>
+      <w:pPr>
+        <w:rPr>
+          <w:lang w:val="en-US"/>
+        </w:rPr>
+      </w:pPr>
+    </w:p>
+    <w:p>
+      <w:pPr>
+        <w:pStyle w:val="ListParagraph"/>
+        <w:numPr>
+          <w:ilvl w:val="0"/>
+          <w:numId w:val="2"/>
+        </w:numPr>
+        <w:rPr>
+          <w:lang w:val="en-US"/>
+        </w:rPr>
+      </w:pPr>
+      <w:r>
+        <w:rPr>
+          <w:lang w:val="en-US"/>
+        </w:rPr>
+        <w:t xml:space="preserve">git merge </w:t>
+      </w:r>
+    </w:p>
+    <w:p>
+      <w:pPr>
+        <w:rPr>
+          <w:lang w:val="en-US"/>
+        </w:rPr>
+      </w:pPr>
+    </w:p>
+    <w:p>
+      <w:pPr>
+        <w:rPr>
+          <w:lang w:val="en-US"/>
+        </w:rPr>
+      </w:pPr>
+    </w:p>
+    <w:p>
+      <w:pPr>
+        <w:pStyle w:val="ListParagraph"/>
+        <w:numPr>
+          <w:ilvl w:val="0"/>
+          <w:numId w:val="2"/>
+        </w:numPr>
+        <w:rPr>
+          <w:lang w:val="en-US"/>
+        </w:rPr>
+      </w:pPr>
     </w:p>
     <w:p>
       <w:pPr>

</xml_diff>

<commit_message>
this is the final commit of part1
</commit_message>
<xml_diff>
--- a/Github Commands.docx
+++ b/Github Commands.docx
@@ -4,53 +4,81 @@
   <w:body>
     <w:p>
       <w:pPr>
-        <w:rPr>
-          <w:lang w:val="en-US"/>
-        </w:rPr>
-      </w:pPr>
-    </w:p>
-    <w:p>
-      <w:pPr>
-        <w:rPr>
-          <w:lang w:val="en-US"/>
-        </w:rPr>
-      </w:pPr>
-    </w:p>
-    <w:p>
-      <w:pPr>
         <w:pStyle w:val="ListParagraph"/>
         <w:numPr>
           <w:ilvl w:val="0"/>
-          <w:numId w:val="2"/>
+          <w:numId w:val="3"/>
         </w:numPr>
         <w:rPr>
-          <w:lang w:val="en-US"/>
-        </w:rPr>
-      </w:pPr>
-      <w:r>
-        <w:rPr>
-          <w:lang w:val="en-US"/>
-        </w:rPr>
-        <w:t xml:space="preserve">Git </w:t>
-      </w:r>
-      <w:proofErr w:type="spellStart"/>
-      <w:r>
-        <w:rPr>
+          <w:rFonts w:cstheme="minorHAnsi"/>
+          <w:sz w:val="28"/>
+          <w:szCs w:val="28"/>
+          <w:lang w:val="en-US"/>
+        </w:rPr>
+      </w:pPr>
+      <w:r>
+        <w:rPr>
+          <w:rFonts w:cstheme="minorHAnsi"/>
+          <w:sz w:val="28"/>
+          <w:szCs w:val="28"/>
+          <w:lang w:val="en-US"/>
+        </w:rPr>
+        <w:t>g</w:t>
+      </w:r>
+      <w:r>
+        <w:rPr>
+          <w:rFonts w:cstheme="minorHAnsi"/>
+          <w:sz w:val="28"/>
+          <w:szCs w:val="28"/>
+          <w:lang w:val="en-US"/>
+        </w:rPr>
+        <w:t xml:space="preserve">it </w:t>
+      </w:r>
+      <w:r>
+        <w:rPr>
+          <w:rFonts w:cstheme="minorHAnsi"/>
+          <w:sz w:val="28"/>
+          <w:szCs w:val="28"/>
           <w:lang w:val="en-US"/>
         </w:rPr>
         <w:t>init</w:t>
       </w:r>
-      <w:proofErr w:type="spellEnd"/>
-    </w:p>
-    <w:p>
-      <w:pPr>
-        <w:rPr>
-          <w:lang w:val="en-US"/>
-        </w:rPr>
-      </w:pPr>
-      <w:r>
-        <w:rPr>
+    </w:p>
+    <w:p>
+      <w:pPr>
+        <w:rPr>
+          <w:rFonts w:cstheme="minorHAnsi"/>
+          <w:sz w:val="28"/>
+          <w:szCs w:val="28"/>
+          <w:lang w:val="en-US"/>
+        </w:rPr>
+      </w:pPr>
+      <w:r>
+        <w:rPr>
+          <w:rFonts w:cstheme="minorHAnsi"/>
+          <w:color w:val="202124"/>
+          <w:sz w:val="28"/>
+          <w:szCs w:val="28"/>
+          <w:shd w:val="clear" w:color="auto" w:fill="FFFFFF"/>
+        </w:rPr>
+        <w:t>The git init command creates a new Git repository.</w:t>
+      </w:r>
+    </w:p>
+    <w:p>
+      <w:pPr>
+        <w:rPr>
+          <w:rFonts w:cstheme="minorHAnsi"/>
+          <w:sz w:val="28"/>
+          <w:szCs w:val="28"/>
+          <w:lang w:val="en-US"/>
+        </w:rPr>
+      </w:pPr>
+      <w:r>
+        <w:rPr>
+          <w:rFonts w:cstheme="minorHAnsi"/>
           <w:noProof/>
+          <w:sz w:val="28"/>
+          <w:szCs w:val="28"/>
         </w:rPr>
         <w:drawing>
           <wp:inline distT="0" distB="0" distL="0" distR="0" wp14:anchorId="4F9DDB5A" wp14:editId="6D28585D">
@@ -92,6 +120,9 @@
     <w:p>
       <w:pPr>
         <w:rPr>
+          <w:rFonts w:cstheme="minorHAnsi"/>
+          <w:sz w:val="28"/>
+          <w:szCs w:val="28"/>
           <w:lang w:val="en-US"/>
         </w:rPr>
       </w:pPr>
@@ -101,14 +132,20 @@
         <w:pStyle w:val="ListParagraph"/>
         <w:numPr>
           <w:ilvl w:val="0"/>
-          <w:numId w:val="2"/>
+          <w:numId w:val="3"/>
         </w:numPr>
         <w:rPr>
-          <w:lang w:val="en-US"/>
-        </w:rPr>
-      </w:pPr>
-      <w:r>
-        <w:rPr>
+          <w:rFonts w:cstheme="minorHAnsi"/>
+          <w:sz w:val="28"/>
+          <w:szCs w:val="28"/>
+          <w:lang w:val="en-US"/>
+        </w:rPr>
+      </w:pPr>
+      <w:r>
+        <w:rPr>
+          <w:rFonts w:cstheme="minorHAnsi"/>
+          <w:sz w:val="28"/>
+          <w:szCs w:val="28"/>
           <w:lang w:val="en-US"/>
         </w:rPr>
         <w:t>git clone</w:t>
@@ -117,12 +154,38 @@
     <w:p>
       <w:pPr>
         <w:rPr>
-          <w:lang w:val="en-US"/>
-        </w:rPr>
-      </w:pPr>
-      <w:r>
-        <w:rPr>
+          <w:rFonts w:cstheme="minorHAnsi"/>
+          <w:sz w:val="28"/>
+          <w:szCs w:val="28"/>
+          <w:lang w:val="en-US"/>
+        </w:rPr>
+      </w:pPr>
+      <w:r>
+        <w:rPr>
+          <w:rFonts w:cstheme="minorHAnsi"/>
+          <w:color w:val="202124"/>
+          <w:sz w:val="28"/>
+          <w:szCs w:val="28"/>
+          <w:shd w:val="clear" w:color="auto" w:fill="FFFFFF"/>
+        </w:rPr>
+        <w:t>git clone is primarily used to point to an existing repo and make a clone or copy of that repo at in a new directory, at another location. </w:t>
+      </w:r>
+    </w:p>
+    <w:p>
+      <w:pPr>
+        <w:rPr>
+          <w:rFonts w:cstheme="minorHAnsi"/>
+          <w:sz w:val="28"/>
+          <w:szCs w:val="28"/>
+          <w:lang w:val="en-US"/>
+        </w:rPr>
+      </w:pPr>
+      <w:r>
+        <w:rPr>
+          <w:rFonts w:cstheme="minorHAnsi"/>
           <w:noProof/>
+          <w:sz w:val="28"/>
+          <w:szCs w:val="28"/>
         </w:rPr>
         <w:drawing>
           <wp:inline distT="0" distB="0" distL="0" distR="0" wp14:anchorId="2A143813" wp14:editId="788258F5">
@@ -164,20 +227,9 @@
     <w:p>
       <w:pPr>
         <w:rPr>
-          <w:lang w:val="en-US"/>
-        </w:rPr>
-      </w:pPr>
-    </w:p>
-    <w:p>
-      <w:pPr>
-        <w:rPr>
-          <w:lang w:val="en-US"/>
-        </w:rPr>
-      </w:pPr>
-    </w:p>
-    <w:p>
-      <w:pPr>
-        <w:rPr>
+          <w:rFonts w:cstheme="minorHAnsi"/>
+          <w:sz w:val="28"/>
+          <w:szCs w:val="28"/>
           <w:lang w:val="en-US"/>
         </w:rPr>
       </w:pPr>
@@ -187,14 +239,20 @@
         <w:pStyle w:val="ListParagraph"/>
         <w:numPr>
           <w:ilvl w:val="0"/>
-          <w:numId w:val="2"/>
+          <w:numId w:val="3"/>
         </w:numPr>
         <w:rPr>
-          <w:lang w:val="en-US"/>
-        </w:rPr>
-      </w:pPr>
-      <w:r>
-        <w:rPr>
+          <w:rFonts w:cstheme="minorHAnsi"/>
+          <w:sz w:val="28"/>
+          <w:szCs w:val="28"/>
+          <w:lang w:val="en-US"/>
+        </w:rPr>
+      </w:pPr>
+      <w:r>
+        <w:rPr>
+          <w:rFonts w:cstheme="minorHAnsi"/>
+          <w:sz w:val="28"/>
+          <w:szCs w:val="28"/>
           <w:lang w:val="en-US"/>
         </w:rPr>
         <w:lastRenderedPageBreak/>
@@ -202,6 +260,9 @@
       </w:r>
       <w:r>
         <w:rPr>
+          <w:rFonts w:cstheme="minorHAnsi"/>
+          <w:sz w:val="28"/>
+          <w:szCs w:val="28"/>
           <w:lang w:val="en-US"/>
         </w:rPr>
         <w:t>status</w:t>
@@ -210,12 +271,38 @@
     <w:p>
       <w:pPr>
         <w:rPr>
-          <w:lang w:val="en-US"/>
-        </w:rPr>
-      </w:pPr>
-      <w:r>
-        <w:rPr>
+          <w:rFonts w:cstheme="minorHAnsi"/>
+          <w:sz w:val="28"/>
+          <w:szCs w:val="28"/>
+          <w:lang w:val="en-US"/>
+        </w:rPr>
+      </w:pPr>
+      <w:r>
+        <w:rPr>
+          <w:rFonts w:cstheme="minorHAnsi"/>
+          <w:color w:val="202124"/>
+          <w:sz w:val="28"/>
+          <w:szCs w:val="28"/>
+          <w:shd w:val="clear" w:color="auto" w:fill="FFFFFF"/>
+        </w:rPr>
+        <w:t>The git status command displays the state of the working directory and the staging area. </w:t>
+      </w:r>
+    </w:p>
+    <w:p>
+      <w:pPr>
+        <w:rPr>
+          <w:rFonts w:cstheme="minorHAnsi"/>
+          <w:sz w:val="28"/>
+          <w:szCs w:val="28"/>
+          <w:lang w:val="en-US"/>
+        </w:rPr>
+      </w:pPr>
+      <w:r>
+        <w:rPr>
+          <w:rFonts w:cstheme="minorHAnsi"/>
           <w:noProof/>
+          <w:sz w:val="28"/>
+          <w:szCs w:val="28"/>
         </w:rPr>
         <w:drawing>
           <wp:inline distT="0" distB="0" distL="0" distR="0" wp14:anchorId="114CBD15" wp14:editId="3143BF4C">
@@ -256,24 +343,23 @@
     </w:p>
     <w:p>
       <w:pPr>
-        <w:rPr>
-          <w:lang w:val="en-US"/>
-        </w:rPr>
-      </w:pPr>
-    </w:p>
-    <w:p>
-      <w:pPr>
         <w:pStyle w:val="ListParagraph"/>
         <w:numPr>
           <w:ilvl w:val="0"/>
-          <w:numId w:val="2"/>
+          <w:numId w:val="3"/>
         </w:numPr>
         <w:rPr>
-          <w:lang w:val="en-US"/>
-        </w:rPr>
-      </w:pPr>
-      <w:r>
-        <w:rPr>
+          <w:rFonts w:cstheme="minorHAnsi"/>
+          <w:sz w:val="28"/>
+          <w:szCs w:val="28"/>
+          <w:lang w:val="en-US"/>
+        </w:rPr>
+      </w:pPr>
+      <w:r>
+        <w:rPr>
+          <w:rFonts w:cstheme="minorHAnsi"/>
+          <w:sz w:val="28"/>
+          <w:szCs w:val="28"/>
           <w:lang w:val="en-US"/>
         </w:rPr>
         <w:t xml:space="preserve">git </w:t>
@@ -281,6 +367,9 @@
       <w:proofErr w:type="gramStart"/>
       <w:r>
         <w:rPr>
+          <w:rFonts w:cstheme="minorHAnsi"/>
+          <w:sz w:val="28"/>
+          <w:szCs w:val="28"/>
           <w:lang w:val="en-US"/>
         </w:rPr>
         <w:t>add .</w:t>
@@ -290,12 +379,38 @@
     <w:p>
       <w:pPr>
         <w:rPr>
-          <w:lang w:val="en-US"/>
-        </w:rPr>
-      </w:pPr>
-      <w:r>
-        <w:rPr>
+          <w:rFonts w:cstheme="minorHAnsi"/>
+          <w:sz w:val="28"/>
+          <w:szCs w:val="28"/>
+          <w:lang w:val="en-US"/>
+        </w:rPr>
+      </w:pPr>
+      <w:r>
+        <w:rPr>
+          <w:rFonts w:cstheme="minorHAnsi"/>
+          <w:color w:val="202124"/>
+          <w:sz w:val="28"/>
+          <w:szCs w:val="28"/>
+          <w:shd w:val="clear" w:color="auto" w:fill="FFFFFF"/>
+        </w:rPr>
+        <w:t>The git add command adds a change in the working directory to the staging area. It tells Git that you want to include updates to a particular file in the next commit.</w:t>
+      </w:r>
+    </w:p>
+    <w:p>
+      <w:pPr>
+        <w:rPr>
+          <w:rFonts w:cstheme="minorHAnsi"/>
+          <w:sz w:val="28"/>
+          <w:szCs w:val="28"/>
+          <w:lang w:val="en-US"/>
+        </w:rPr>
+      </w:pPr>
+      <w:r>
+        <w:rPr>
+          <w:rFonts w:cstheme="minorHAnsi"/>
           <w:noProof/>
+          <w:sz w:val="28"/>
+          <w:szCs w:val="28"/>
         </w:rPr>
         <w:drawing>
           <wp:inline distT="0" distB="0" distL="0" distR="0" wp14:anchorId="00871CB1" wp14:editId="510DDA16">
@@ -336,52 +451,23 @@
     </w:p>
     <w:p>
       <w:pPr>
-        <w:rPr>
-          <w:lang w:val="en-US"/>
-        </w:rPr>
-      </w:pPr>
-    </w:p>
-    <w:p>
-      <w:pPr>
-        <w:rPr>
-          <w:lang w:val="en-US"/>
-        </w:rPr>
-      </w:pPr>
-    </w:p>
-    <w:p>
-      <w:pPr>
-        <w:rPr>
-          <w:lang w:val="en-US"/>
-        </w:rPr>
-      </w:pPr>
-    </w:p>
-    <w:p>
-      <w:pPr>
-        <w:rPr>
-          <w:lang w:val="en-US"/>
-        </w:rPr>
-      </w:pPr>
-    </w:p>
-    <w:p>
-      <w:pPr>
-        <w:rPr>
-          <w:lang w:val="en-US"/>
-        </w:rPr>
-      </w:pPr>
-    </w:p>
-    <w:p>
-      <w:pPr>
         <w:pStyle w:val="ListParagraph"/>
         <w:numPr>
           <w:ilvl w:val="0"/>
-          <w:numId w:val="2"/>
+          <w:numId w:val="3"/>
         </w:numPr>
         <w:rPr>
-          <w:lang w:val="en-US"/>
-        </w:rPr>
-      </w:pPr>
-      <w:r>
-        <w:rPr>
+          <w:rFonts w:cstheme="minorHAnsi"/>
+          <w:sz w:val="28"/>
+          <w:szCs w:val="28"/>
+          <w:lang w:val="en-US"/>
+        </w:rPr>
+      </w:pPr>
+      <w:r>
+        <w:rPr>
+          <w:rFonts w:cstheme="minorHAnsi"/>
+          <w:sz w:val="28"/>
+          <w:szCs w:val="28"/>
           <w:lang w:val="en-US"/>
         </w:rPr>
         <w:lastRenderedPageBreak/>
@@ -390,6 +476,9 @@
       <w:proofErr w:type="gramStart"/>
       <w:r>
         <w:rPr>
+          <w:rFonts w:cstheme="minorHAnsi"/>
+          <w:sz w:val="28"/>
+          <w:szCs w:val="28"/>
           <w:lang w:val="en-US"/>
         </w:rPr>
         <w:t>commit</w:t>
@@ -397,6 +486,9 @@
       <w:proofErr w:type="gramEnd"/>
       <w:r>
         <w:rPr>
+          <w:rFonts w:cstheme="minorHAnsi"/>
+          <w:sz w:val="28"/>
+          <w:szCs w:val="28"/>
           <w:lang w:val="en-US"/>
         </w:rPr>
         <w:t xml:space="preserve"> </w:t>
@@ -405,12 +497,38 @@
     <w:p>
       <w:pPr>
         <w:rPr>
-          <w:lang w:val="en-US"/>
-        </w:rPr>
-      </w:pPr>
-      <w:r>
-        <w:rPr>
+          <w:rFonts w:cstheme="minorHAnsi"/>
+          <w:sz w:val="28"/>
+          <w:szCs w:val="28"/>
+          <w:lang w:val="en-US"/>
+        </w:rPr>
+      </w:pPr>
+      <w:r>
+        <w:rPr>
+          <w:rFonts w:cstheme="minorHAnsi"/>
+          <w:color w:val="202124"/>
+          <w:sz w:val="28"/>
+          <w:szCs w:val="28"/>
+          <w:shd w:val="clear" w:color="auto" w:fill="FFFFFF"/>
+        </w:rPr>
+        <w:t>The git commit command captures a snapshot of the project's currently staged changes.</w:t>
+      </w:r>
+    </w:p>
+    <w:p>
+      <w:pPr>
+        <w:rPr>
+          <w:rFonts w:cstheme="minorHAnsi"/>
+          <w:sz w:val="28"/>
+          <w:szCs w:val="28"/>
+          <w:lang w:val="en-US"/>
+        </w:rPr>
+      </w:pPr>
+      <w:r>
+        <w:rPr>
+          <w:rFonts w:cstheme="minorHAnsi"/>
           <w:noProof/>
+          <w:sz w:val="28"/>
+          <w:szCs w:val="28"/>
         </w:rPr>
         <w:drawing>
           <wp:inline distT="0" distB="0" distL="0" distR="0" wp14:anchorId="697E541F" wp14:editId="2527DC72">
@@ -452,6 +570,9 @@
     <w:p>
       <w:pPr>
         <w:rPr>
+          <w:rFonts w:cstheme="minorHAnsi"/>
+          <w:sz w:val="28"/>
+          <w:szCs w:val="28"/>
           <w:lang w:val="en-US"/>
         </w:rPr>
       </w:pPr>
@@ -461,14 +582,20 @@
         <w:pStyle w:val="ListParagraph"/>
         <w:numPr>
           <w:ilvl w:val="0"/>
-          <w:numId w:val="2"/>
+          <w:numId w:val="3"/>
         </w:numPr>
         <w:rPr>
-          <w:lang w:val="en-US"/>
-        </w:rPr>
-      </w:pPr>
-      <w:r>
-        <w:rPr>
+          <w:rFonts w:cstheme="minorHAnsi"/>
+          <w:sz w:val="28"/>
+          <w:szCs w:val="28"/>
+          <w:lang w:val="en-US"/>
+        </w:rPr>
+      </w:pPr>
+      <w:r>
+        <w:rPr>
+          <w:rFonts w:cstheme="minorHAnsi"/>
+          <w:sz w:val="28"/>
+          <w:szCs w:val="28"/>
           <w:lang w:val="en-US"/>
         </w:rPr>
         <w:t>git branch</w:t>
@@ -477,12 +604,60 @@
     <w:p>
       <w:pPr>
         <w:rPr>
-          <w:lang w:val="en-US"/>
-        </w:rPr>
-      </w:pPr>
-      <w:r>
-        <w:rPr>
+          <w:rFonts w:cstheme="minorHAnsi"/>
+          <w:sz w:val="28"/>
+          <w:szCs w:val="28"/>
+          <w:lang w:val="en-US"/>
+        </w:rPr>
+      </w:pPr>
+      <w:r>
+        <w:rPr>
+          <w:rFonts w:cstheme="minorHAnsi"/>
+          <w:color w:val="202124"/>
+          <w:sz w:val="28"/>
+          <w:szCs w:val="28"/>
+          <w:shd w:val="clear" w:color="auto" w:fill="FFFFFF"/>
+        </w:rPr>
+        <w:t xml:space="preserve">The git branch commands help us to check the present branch in the </w:t>
+      </w:r>
+      <w:proofErr w:type="spellStart"/>
+      <w:r>
+        <w:rPr>
+          <w:rFonts w:cstheme="minorHAnsi"/>
+          <w:color w:val="202124"/>
+          <w:sz w:val="28"/>
+          <w:szCs w:val="28"/>
+          <w:shd w:val="clear" w:color="auto" w:fill="FFFFFF"/>
+        </w:rPr>
+        <w:t>Github</w:t>
+      </w:r>
+      <w:proofErr w:type="spellEnd"/>
+      <w:r>
+        <w:rPr>
+          <w:rFonts w:cstheme="minorHAnsi"/>
+          <w:color w:val="202124"/>
+          <w:sz w:val="28"/>
+          <w:szCs w:val="28"/>
+          <w:shd w:val="clear" w:color="auto" w:fill="FFFFFF"/>
+        </w:rPr>
+        <w:t xml:space="preserve"> repo</w:t>
+      </w:r>
+    </w:p>
+    <w:p>
+      <w:pPr>
+        <w:rPr>
+          <w:rFonts w:cstheme="minorHAnsi"/>
+          <w:sz w:val="28"/>
+          <w:szCs w:val="28"/>
+          <w:lang w:val="en-US"/>
+        </w:rPr>
+      </w:pPr>
+      <w:r>
+        <w:rPr>
+          <w:rFonts w:cstheme="minorHAnsi"/>
           <w:noProof/>
+          <w:sz w:val="28"/>
+          <w:szCs w:val="28"/>
         </w:rPr>
         <w:drawing>
           <wp:inline distT="0" distB="0" distL="0" distR="0" wp14:anchorId="60847FA1" wp14:editId="7AA2BD54">
@@ -524,34 +699,9 @@
     <w:p>
       <w:pPr>
         <w:rPr>
-          <w:lang w:val="en-US"/>
-        </w:rPr>
-      </w:pPr>
-    </w:p>
-    <w:p>
-      <w:pPr>
-        <w:rPr>
-          <w:lang w:val="en-US"/>
-        </w:rPr>
-      </w:pPr>
-    </w:p>
-    <w:p>
-      <w:pPr>
-        <w:rPr>
-          <w:lang w:val="en-US"/>
-        </w:rPr>
-      </w:pPr>
-    </w:p>
-    <w:p>
-      <w:pPr>
-        <w:rPr>
-          <w:lang w:val="en-US"/>
-        </w:rPr>
-      </w:pPr>
-    </w:p>
-    <w:p>
-      <w:pPr>
-        <w:rPr>
+          <w:rFonts w:cstheme="minorHAnsi"/>
+          <w:sz w:val="28"/>
+          <w:szCs w:val="28"/>
           <w:lang w:val="en-US"/>
         </w:rPr>
       </w:pPr>
@@ -561,29 +711,80 @@
         <w:pStyle w:val="ListParagraph"/>
         <w:numPr>
           <w:ilvl w:val="0"/>
-          <w:numId w:val="2"/>
+          <w:numId w:val="3"/>
         </w:numPr>
         <w:rPr>
-          <w:lang w:val="en-US"/>
-        </w:rPr>
-      </w:pPr>
-      <w:r>
-        <w:rPr>
-          <w:lang w:val="en-US"/>
-        </w:rPr>
-        <w:lastRenderedPageBreak/>
+          <w:rFonts w:cstheme="minorHAnsi"/>
+          <w:sz w:val="28"/>
+          <w:szCs w:val="28"/>
+          <w:lang w:val="en-US"/>
+        </w:rPr>
+      </w:pPr>
+      <w:r>
+        <w:rPr>
+          <w:rFonts w:cstheme="minorHAnsi"/>
+          <w:sz w:val="28"/>
+          <w:szCs w:val="28"/>
+          <w:lang w:val="en-US"/>
+        </w:rPr>
         <w:t>git push origin main</w:t>
       </w:r>
     </w:p>
     <w:p>
       <w:pPr>
         <w:rPr>
-          <w:lang w:val="en-US"/>
-        </w:rPr>
-      </w:pPr>
-      <w:r>
-        <w:rPr>
+          <w:rFonts w:cstheme="minorHAnsi"/>
+          <w:sz w:val="28"/>
+          <w:szCs w:val="28"/>
+          <w:lang w:val="en-US"/>
+        </w:rPr>
+      </w:pPr>
+      <w:r>
+        <w:rPr>
+          <w:rFonts w:cstheme="minorHAnsi"/>
+          <w:color w:val="202124"/>
+          <w:sz w:val="28"/>
+          <w:szCs w:val="28"/>
+          <w:shd w:val="clear" w:color="auto" w:fill="FFFFFF"/>
+        </w:rPr>
+        <w:t xml:space="preserve">To push the branch or you can say to push the changes in the branch to the </w:t>
+      </w:r>
+      <w:r>
+        <w:rPr>
+          <w:rFonts w:cstheme="minorHAnsi"/>
+          <w:color w:val="202124"/>
+          <w:sz w:val="28"/>
+          <w:szCs w:val="28"/>
+          <w:shd w:val="clear" w:color="auto" w:fill="FFFFFF"/>
+        </w:rPr>
+        <w:t>GitHub</w:t>
+      </w:r>
+      <w:r>
+        <w:rPr>
+          <w:rFonts w:cstheme="minorHAnsi"/>
+          <w:color w:val="202124"/>
+          <w:sz w:val="28"/>
+          <w:szCs w:val="28"/>
+          <w:shd w:val="clear" w:color="auto" w:fill="FFFFFF"/>
+        </w:rPr>
+        <w:t xml:space="preserve"> repo you have to run this command</w:t>
+      </w:r>
+    </w:p>
+    <w:p>
+      <w:pPr>
+        <w:rPr>
+          <w:rFonts w:cstheme="minorHAnsi"/>
+          <w:sz w:val="28"/>
+          <w:szCs w:val="28"/>
+          <w:lang w:val="en-US"/>
+        </w:rPr>
+      </w:pPr>
+      <w:r>
+        <w:rPr>
+          <w:rFonts w:cstheme="minorHAnsi"/>
           <w:noProof/>
+          <w:sz w:val="28"/>
+          <w:szCs w:val="28"/>
         </w:rPr>
         <w:drawing>
           <wp:inline distT="0" distB="0" distL="0" distR="0" wp14:anchorId="1FD2C4A9" wp14:editId="5C039F20">
@@ -625,6 +826,9 @@
     <w:p>
       <w:pPr>
         <w:rPr>
+          <w:rFonts w:cstheme="minorHAnsi"/>
+          <w:sz w:val="28"/>
+          <w:szCs w:val="28"/>
           <w:lang w:val="en-US"/>
         </w:rPr>
       </w:pPr>
@@ -634,14 +838,20 @@
         <w:pStyle w:val="ListParagraph"/>
         <w:numPr>
           <w:ilvl w:val="0"/>
-          <w:numId w:val="2"/>
+          <w:numId w:val="3"/>
         </w:numPr>
         <w:rPr>
-          <w:lang w:val="en-US"/>
-        </w:rPr>
-      </w:pPr>
-      <w:r>
-        <w:rPr>
+          <w:rFonts w:cstheme="minorHAnsi"/>
+          <w:sz w:val="28"/>
+          <w:szCs w:val="28"/>
+          <w:lang w:val="en-US"/>
+        </w:rPr>
+      </w:pPr>
+      <w:r>
+        <w:rPr>
+          <w:rFonts w:cstheme="minorHAnsi"/>
+          <w:sz w:val="28"/>
+          <w:szCs w:val="28"/>
           <w:lang w:val="en-US"/>
         </w:rPr>
         <w:t xml:space="preserve">git branch </w:t>
@@ -649,6 +859,9 @@
       <w:proofErr w:type="spellStart"/>
       <w:r>
         <w:rPr>
+          <w:rFonts w:cstheme="minorHAnsi"/>
+          <w:sz w:val="28"/>
+          <w:szCs w:val="28"/>
           <w:lang w:val="en-US"/>
         </w:rPr>
         <w:t>new_branch</w:t>
@@ -658,12 +871,37 @@
     <w:p>
       <w:pPr>
         <w:rPr>
-          <w:lang w:val="en-US"/>
-        </w:rPr>
-      </w:pPr>
-      <w:r>
-        <w:rPr>
+          <w:rFonts w:cstheme="minorHAnsi"/>
+          <w:sz w:val="28"/>
+          <w:szCs w:val="28"/>
+          <w:lang w:val="en-US"/>
+        </w:rPr>
+      </w:pPr>
+      <w:r>
+        <w:rPr>
+          <w:rFonts w:cstheme="minorHAnsi"/>
+          <w:sz w:val="28"/>
+          <w:szCs w:val="28"/>
+          <w:lang w:val="en-US"/>
+        </w:rPr>
+        <w:t xml:space="preserve">This command is to create a new branch </w:t>
+      </w:r>
+    </w:p>
+    <w:p>
+      <w:pPr>
+        <w:rPr>
+          <w:rFonts w:cstheme="minorHAnsi"/>
+          <w:sz w:val="28"/>
+          <w:szCs w:val="28"/>
+          <w:lang w:val="en-US"/>
+        </w:rPr>
+      </w:pPr>
+      <w:r>
+        <w:rPr>
+          <w:rFonts w:cstheme="minorHAnsi"/>
           <w:noProof/>
+          <w:sz w:val="28"/>
+          <w:szCs w:val="28"/>
         </w:rPr>
         <w:drawing>
           <wp:inline distT="0" distB="0" distL="0" distR="0" wp14:anchorId="54ABE259" wp14:editId="5DD12B0D">
@@ -704,52 +942,23 @@
     </w:p>
     <w:p>
       <w:pPr>
-        <w:rPr>
-          <w:lang w:val="en-US"/>
-        </w:rPr>
-      </w:pPr>
-    </w:p>
-    <w:p>
-      <w:pPr>
-        <w:rPr>
-          <w:lang w:val="en-US"/>
-        </w:rPr>
-      </w:pPr>
-    </w:p>
-    <w:p>
-      <w:pPr>
-        <w:rPr>
-          <w:lang w:val="en-US"/>
-        </w:rPr>
-      </w:pPr>
-    </w:p>
-    <w:p>
-      <w:pPr>
-        <w:rPr>
-          <w:lang w:val="en-US"/>
-        </w:rPr>
-      </w:pPr>
-    </w:p>
-    <w:p>
-      <w:pPr>
-        <w:rPr>
-          <w:lang w:val="en-US"/>
-        </w:rPr>
-      </w:pPr>
-    </w:p>
-    <w:p>
-      <w:pPr>
         <w:pStyle w:val="ListParagraph"/>
         <w:numPr>
           <w:ilvl w:val="0"/>
-          <w:numId w:val="2"/>
+          <w:numId w:val="3"/>
         </w:numPr>
         <w:rPr>
-          <w:lang w:val="en-US"/>
-        </w:rPr>
-      </w:pPr>
-      <w:r>
-        <w:rPr>
+          <w:rFonts w:cstheme="minorHAnsi"/>
+          <w:sz w:val="28"/>
+          <w:szCs w:val="28"/>
+          <w:lang w:val="en-US"/>
+        </w:rPr>
+      </w:pPr>
+      <w:r>
+        <w:rPr>
+          <w:rFonts w:cstheme="minorHAnsi"/>
+          <w:sz w:val="28"/>
+          <w:szCs w:val="28"/>
           <w:lang w:val="en-US"/>
         </w:rPr>
         <w:lastRenderedPageBreak/>
@@ -758,6 +967,9 @@
       <w:proofErr w:type="spellStart"/>
       <w:r>
         <w:rPr>
+          <w:rFonts w:cstheme="minorHAnsi"/>
+          <w:sz w:val="28"/>
+          <w:szCs w:val="28"/>
           <w:lang w:val="en-US"/>
         </w:rPr>
         <w:t>new_branch</w:t>
@@ -767,12 +979,37 @@
     <w:p>
       <w:pPr>
         <w:rPr>
-          <w:lang w:val="en-US"/>
-        </w:rPr>
-      </w:pPr>
-      <w:r>
-        <w:rPr>
+          <w:rFonts w:cstheme="minorHAnsi"/>
+          <w:sz w:val="28"/>
+          <w:szCs w:val="28"/>
+          <w:lang w:val="en-US"/>
+        </w:rPr>
+      </w:pPr>
+      <w:r>
+        <w:rPr>
+          <w:rFonts w:cstheme="minorHAnsi"/>
+          <w:sz w:val="28"/>
+          <w:szCs w:val="28"/>
+          <w:lang w:val="en-US"/>
+        </w:rPr>
+        <w:t>This command is used to checkout from the new branch and move to the main</w:t>
+      </w:r>
+    </w:p>
+    <w:p>
+      <w:pPr>
+        <w:rPr>
+          <w:rFonts w:cstheme="minorHAnsi"/>
+          <w:sz w:val="28"/>
+          <w:szCs w:val="28"/>
+          <w:lang w:val="en-US"/>
+        </w:rPr>
+      </w:pPr>
+      <w:r>
+        <w:rPr>
+          <w:rFonts w:cstheme="minorHAnsi"/>
           <w:noProof/>
+          <w:sz w:val="28"/>
+          <w:szCs w:val="28"/>
         </w:rPr>
         <w:drawing>
           <wp:inline distT="0" distB="0" distL="0" distR="0" wp14:anchorId="7E6F191E" wp14:editId="6AC5CFA2">
@@ -814,6 +1051,19 @@
     <w:p>
       <w:pPr>
         <w:rPr>
+          <w:rFonts w:cstheme="minorHAnsi"/>
+          <w:sz w:val="28"/>
+          <w:szCs w:val="28"/>
+          <w:lang w:val="en-US"/>
+        </w:rPr>
+      </w:pPr>
+    </w:p>
+    <w:p>
+      <w:pPr>
+        <w:rPr>
+          <w:rFonts w:cstheme="minorHAnsi"/>
+          <w:sz w:val="28"/>
+          <w:szCs w:val="28"/>
           <w:lang w:val="en-US"/>
         </w:rPr>
       </w:pPr>
@@ -823,14 +1073,29 @@
         <w:pStyle w:val="ListParagraph"/>
         <w:numPr>
           <w:ilvl w:val="0"/>
-          <w:numId w:val="2"/>
+          <w:numId w:val="3"/>
         </w:numPr>
         <w:rPr>
-          <w:lang w:val="en-US"/>
-        </w:rPr>
-      </w:pPr>
-      <w:r>
-        <w:rPr>
+          <w:rFonts w:cstheme="minorHAnsi"/>
+          <w:sz w:val="28"/>
+          <w:szCs w:val="28"/>
+          <w:lang w:val="en-US"/>
+        </w:rPr>
+      </w:pPr>
+      <w:r>
+        <w:rPr>
+          <w:rFonts w:cstheme="minorHAnsi"/>
+          <w:sz w:val="28"/>
+          <w:szCs w:val="28"/>
+          <w:lang w:val="en-US"/>
+        </w:rPr>
+        <w:t xml:space="preserve"> </w:t>
+      </w:r>
+      <w:r>
+        <w:rPr>
+          <w:rFonts w:cstheme="minorHAnsi"/>
+          <w:sz w:val="28"/>
+          <w:szCs w:val="28"/>
           <w:lang w:val="en-US"/>
         </w:rPr>
         <w:t>git commit –amend</w:t>
@@ -839,12 +1104,38 @@
     <w:p>
       <w:pPr>
         <w:rPr>
-          <w:lang w:val="en-US"/>
-        </w:rPr>
-      </w:pPr>
-      <w:r>
-        <w:rPr>
+          <w:rFonts w:cstheme="minorHAnsi"/>
+          <w:sz w:val="28"/>
+          <w:szCs w:val="28"/>
+          <w:lang w:val="en-US"/>
+        </w:rPr>
+      </w:pPr>
+      <w:r>
+        <w:rPr>
+          <w:rFonts w:cstheme="minorHAnsi"/>
+          <w:color w:val="202124"/>
+          <w:sz w:val="28"/>
+          <w:szCs w:val="28"/>
+          <w:shd w:val="clear" w:color="auto" w:fill="FFFFFF"/>
+        </w:rPr>
+        <w:t>The git commit --amend command is a convenient way to modify the most recent commit</w:t>
+      </w:r>
+    </w:p>
+    <w:p>
+      <w:pPr>
+        <w:rPr>
+          <w:rFonts w:cstheme="minorHAnsi"/>
+          <w:sz w:val="28"/>
+          <w:szCs w:val="28"/>
+          <w:lang w:val="en-US"/>
+        </w:rPr>
+      </w:pPr>
+      <w:r>
+        <w:rPr>
+          <w:rFonts w:cstheme="minorHAnsi"/>
           <w:noProof/>
+          <w:sz w:val="28"/>
+          <w:szCs w:val="28"/>
         </w:rPr>
         <w:drawing>
           <wp:inline distT="0" distB="0" distL="0" distR="0" wp14:anchorId="0EF5BE31" wp14:editId="5A6C7D8D">
@@ -885,67 +1176,93 @@
     </w:p>
     <w:p>
       <w:pPr>
-        <w:rPr>
-          <w:lang w:val="en-US"/>
-        </w:rPr>
-      </w:pPr>
-    </w:p>
-    <w:p>
-      <w:pPr>
-        <w:rPr>
-          <w:lang w:val="en-US"/>
-        </w:rPr>
-      </w:pPr>
-    </w:p>
-    <w:p>
-      <w:pPr>
-        <w:rPr>
-          <w:lang w:val="en-US"/>
-        </w:rPr>
-      </w:pPr>
-    </w:p>
-    <w:p>
-      <w:pPr>
-        <w:rPr>
-          <w:lang w:val="en-US"/>
-        </w:rPr>
-      </w:pPr>
-    </w:p>
-    <w:p>
-      <w:pPr>
-        <w:rPr>
-          <w:lang w:val="en-US"/>
-        </w:rPr>
-      </w:pPr>
-    </w:p>
-    <w:p>
-      <w:pPr>
         <w:pStyle w:val="ListParagraph"/>
         <w:numPr>
           <w:ilvl w:val="0"/>
-          <w:numId w:val="2"/>
+          <w:numId w:val="3"/>
         </w:numPr>
         <w:rPr>
-          <w:lang w:val="en-US"/>
-        </w:rPr>
-      </w:pPr>
-      <w:r>
-        <w:rPr>
+          <w:rFonts w:cstheme="minorHAnsi"/>
+          <w:sz w:val="28"/>
+          <w:szCs w:val="28"/>
+          <w:lang w:val="en-US"/>
+        </w:rPr>
+      </w:pPr>
+      <w:r>
+        <w:rPr>
+          <w:rFonts w:cstheme="minorHAnsi"/>
+          <w:sz w:val="28"/>
+          <w:szCs w:val="28"/>
           <w:lang w:val="en-US"/>
         </w:rPr>
         <w:lastRenderedPageBreak/>
+        <w:t xml:space="preserve"> </w:t>
+      </w:r>
+      <w:r>
+        <w:rPr>
+          <w:rFonts w:cstheme="minorHAnsi"/>
+          <w:sz w:val="28"/>
+          <w:szCs w:val="28"/>
+          <w:lang w:val="en-US"/>
+        </w:rPr>
         <w:t xml:space="preserve">git log </w:t>
       </w:r>
     </w:p>
     <w:p>
       <w:pPr>
         <w:rPr>
-          <w:lang w:val="en-US"/>
-        </w:rPr>
-      </w:pPr>
-      <w:r>
-        <w:rPr>
+          <w:rFonts w:cstheme="minorHAnsi"/>
+          <w:sz w:val="28"/>
+          <w:szCs w:val="28"/>
+          <w:lang w:val="en-US"/>
+        </w:rPr>
+      </w:pPr>
+      <w:r>
+        <w:rPr>
+          <w:rFonts w:cstheme="minorHAnsi"/>
+          <w:color w:val="202124"/>
+          <w:sz w:val="28"/>
+          <w:szCs w:val="28"/>
+          <w:shd w:val="clear" w:color="auto" w:fill="FFFFFF"/>
+        </w:rPr>
+        <w:t xml:space="preserve">The git log command displays </w:t>
+      </w:r>
+      <w:r>
+        <w:rPr>
+          <w:rFonts w:cstheme="minorHAnsi"/>
+          <w:color w:val="202124"/>
+          <w:sz w:val="28"/>
+          <w:szCs w:val="28"/>
+          <w:shd w:val="clear" w:color="auto" w:fill="FFFFFF"/>
+        </w:rPr>
+        <w:t>all</w:t>
+      </w:r>
+      <w:r>
+        <w:rPr>
+          <w:rFonts w:cstheme="minorHAnsi"/>
+          <w:color w:val="202124"/>
+          <w:sz w:val="28"/>
+          <w:szCs w:val="28"/>
+          <w:shd w:val="clear" w:color="auto" w:fill="FFFFFF"/>
+        </w:rPr>
+        <w:t xml:space="preserve"> the commits in a repository's history.</w:t>
+      </w:r>
+    </w:p>
+    <w:p>
+      <w:pPr>
+        <w:rPr>
+          <w:rFonts w:cstheme="minorHAnsi"/>
+          <w:sz w:val="28"/>
+          <w:szCs w:val="28"/>
+          <w:lang w:val="en-US"/>
+        </w:rPr>
+      </w:pPr>
+      <w:r>
+        <w:rPr>
+          <w:rFonts w:cstheme="minorHAnsi"/>
           <w:noProof/>
+          <w:sz w:val="28"/>
+          <w:szCs w:val="28"/>
         </w:rPr>
         <w:drawing>
           <wp:inline distT="0" distB="0" distL="0" distR="0" wp14:anchorId="27894A7C" wp14:editId="260C1BC7">
@@ -987,6 +1304,9 @@
     <w:p>
       <w:pPr>
         <w:rPr>
+          <w:rFonts w:cstheme="minorHAnsi"/>
+          <w:sz w:val="28"/>
+          <w:szCs w:val="28"/>
           <w:lang w:val="en-US"/>
         </w:rPr>
       </w:pPr>
@@ -996,14 +1316,29 @@
         <w:pStyle w:val="ListParagraph"/>
         <w:numPr>
           <w:ilvl w:val="0"/>
-          <w:numId w:val="2"/>
+          <w:numId w:val="3"/>
         </w:numPr>
         <w:rPr>
-          <w:lang w:val="en-US"/>
-        </w:rPr>
-      </w:pPr>
-      <w:r>
-        <w:rPr>
+          <w:rFonts w:cstheme="minorHAnsi"/>
+          <w:sz w:val="28"/>
+          <w:szCs w:val="28"/>
+          <w:lang w:val="en-US"/>
+        </w:rPr>
+      </w:pPr>
+      <w:r>
+        <w:rPr>
+          <w:rFonts w:cstheme="minorHAnsi"/>
+          <w:sz w:val="28"/>
+          <w:szCs w:val="28"/>
+          <w:lang w:val="en-US"/>
+        </w:rPr>
+        <w:t xml:space="preserve"> </w:t>
+      </w:r>
+      <w:r>
+        <w:rPr>
+          <w:rFonts w:cstheme="minorHAnsi"/>
+          <w:sz w:val="28"/>
+          <w:szCs w:val="28"/>
           <w:lang w:val="en-US"/>
         </w:rPr>
         <w:t xml:space="preserve">git merge </w:t>
@@ -1012,46 +1347,484 @@
     <w:p>
       <w:pPr>
         <w:rPr>
-          <w:lang w:val="en-US"/>
-        </w:rPr>
-      </w:pPr>
-    </w:p>
-    <w:p>
-      <w:pPr>
-        <w:rPr>
-          <w:lang w:val="en-US"/>
-        </w:rPr>
-      </w:pPr>
+          <w:rFonts w:cstheme="minorHAnsi"/>
+          <w:sz w:val="28"/>
+          <w:szCs w:val="28"/>
+        </w:rPr>
+      </w:pPr>
+      <w:r>
+        <w:rPr>
+          <w:rStyle w:val="HTMLCode"/>
+          <w:rFonts w:asciiTheme="minorHAnsi" w:eastAsiaTheme="minorHAnsi" w:hAnsiTheme="minorHAnsi" w:cstheme="minorHAnsi"/>
+          <w:sz w:val="28"/>
+          <w:szCs w:val="28"/>
+        </w:rPr>
+        <w:t>Git merge</w:t>
+      </w:r>
+      <w:r>
+        <w:rPr>
+          <w:rFonts w:cstheme="minorHAnsi"/>
+          <w:sz w:val="28"/>
+          <w:szCs w:val="28"/>
+        </w:rPr>
+        <w:t> will combine multiple sequences of commits into one unified history. In the most frequent use cases, </w:t>
+      </w:r>
+      <w:r>
+        <w:rPr>
+          <w:rStyle w:val="HTMLCode"/>
+          <w:rFonts w:asciiTheme="minorHAnsi" w:eastAsiaTheme="minorHAnsi" w:hAnsiTheme="minorHAnsi" w:cstheme="minorHAnsi"/>
+          <w:sz w:val="28"/>
+          <w:szCs w:val="28"/>
+        </w:rPr>
+        <w:t>git merge</w:t>
+      </w:r>
+      <w:r>
+        <w:rPr>
+          <w:rFonts w:cstheme="minorHAnsi"/>
+          <w:sz w:val="28"/>
+          <w:szCs w:val="28"/>
+        </w:rPr>
+        <w:t> is used to combine two branches</w:t>
+      </w:r>
+    </w:p>
+    <w:p>
+      <w:pPr>
+        <w:rPr>
+          <w:rFonts w:cstheme="minorHAnsi"/>
+          <w:sz w:val="28"/>
+          <w:szCs w:val="28"/>
+          <w:lang w:val="en-US"/>
+        </w:rPr>
+      </w:pPr>
+      <w:r>
+        <w:rPr>
+          <w:rFonts w:cstheme="minorHAnsi"/>
+          <w:noProof/>
+          <w:sz w:val="28"/>
+          <w:szCs w:val="28"/>
+        </w:rPr>
+        <w:drawing>
+          <wp:inline distT="0" distB="0" distL="0" distR="0" wp14:anchorId="5383613E" wp14:editId="7C53EB9E">
+            <wp:extent cx="5731510" cy="3223895"/>
+            <wp:effectExtent l="0" t="0" r="2540" b="0"/>
+            <wp:docPr id="13" name="Picture 13" descr="A screenshot of a computer&#10;&#10;Description automatically generated"/>
+            <wp:cNvGraphicFramePr>
+              <a:graphicFrameLocks xmlns:a="http://schemas.openxmlformats.org/drawingml/2006/main" noChangeAspect="1"/>
+            </wp:cNvGraphicFramePr>
+            <a:graphic xmlns:a="http://schemas.openxmlformats.org/drawingml/2006/main">
+              <a:graphicData uri="http://schemas.openxmlformats.org/drawingml/2006/picture">
+                <pic:pic xmlns:pic="http://schemas.openxmlformats.org/drawingml/2006/picture">
+                  <pic:nvPicPr>
+                    <pic:cNvPr id="13" name="Picture 13" descr="A screenshot of a computer&#10;&#10;Description automatically generated"/>
+                    <pic:cNvPicPr/>
+                  </pic:nvPicPr>
+                  <pic:blipFill>
+                    <a:blip r:embed="rId16"/>
+                    <a:stretch>
+                      <a:fillRect/>
+                    </a:stretch>
+                  </pic:blipFill>
+                  <pic:spPr>
+                    <a:xfrm>
+                      <a:off x="0" y="0"/>
+                      <a:ext cx="5731510" cy="3223895"/>
+                    </a:xfrm>
+                    <a:prstGeom prst="rect">
+                      <a:avLst/>
+                    </a:prstGeom>
+                  </pic:spPr>
+                </pic:pic>
+              </a:graphicData>
+            </a:graphic>
+          </wp:inline>
+        </w:drawing>
+      </w:r>
     </w:p>
     <w:p>
       <w:pPr>
         <w:pStyle w:val="ListParagraph"/>
         <w:numPr>
           <w:ilvl w:val="0"/>
-          <w:numId w:val="2"/>
+          <w:numId w:val="3"/>
         </w:numPr>
         <w:rPr>
-          <w:lang w:val="en-US"/>
-        </w:rPr>
-      </w:pPr>
-    </w:p>
-    <w:p>
-      <w:pPr>
-        <w:rPr>
-          <w:lang w:val="en-US"/>
-        </w:rPr>
-      </w:pPr>
-    </w:p>
-    <w:p>
-      <w:pPr>
-        <w:rPr>
-          <w:lang w:val="en-US"/>
-        </w:rPr>
-      </w:pPr>
-    </w:p>
-    <w:p>
-      <w:pPr>
-        <w:rPr>
+          <w:rFonts w:cstheme="minorHAnsi"/>
+          <w:sz w:val="28"/>
+          <w:szCs w:val="28"/>
+          <w:lang w:val="en-US"/>
+        </w:rPr>
+      </w:pPr>
+      <w:r>
+        <w:rPr>
+          <w:rFonts w:cstheme="minorHAnsi"/>
+          <w:sz w:val="28"/>
+          <w:szCs w:val="28"/>
+          <w:lang w:val="en-US"/>
+        </w:rPr>
+        <w:lastRenderedPageBreak/>
+        <w:t xml:space="preserve"> </w:t>
+      </w:r>
+      <w:r>
+        <w:rPr>
+          <w:rFonts w:cstheme="minorHAnsi"/>
+          <w:sz w:val="28"/>
+          <w:szCs w:val="28"/>
+          <w:lang w:val="en-US"/>
+        </w:rPr>
+        <w:t xml:space="preserve">git branch -d </w:t>
+      </w:r>
+      <w:proofErr w:type="spellStart"/>
+      <w:r>
+        <w:rPr>
+          <w:rFonts w:cstheme="minorHAnsi"/>
+          <w:sz w:val="28"/>
+          <w:szCs w:val="28"/>
+          <w:lang w:val="en-US"/>
+        </w:rPr>
+        <w:t>new_branch</w:t>
+      </w:r>
+      <w:proofErr w:type="spellEnd"/>
+    </w:p>
+    <w:p>
+      <w:pPr>
+        <w:rPr>
+          <w:rFonts w:cstheme="minorHAnsi"/>
+          <w:sz w:val="28"/>
+          <w:szCs w:val="28"/>
+          <w:lang w:val="en-US"/>
+        </w:rPr>
+      </w:pPr>
+      <w:r>
+        <w:rPr>
+          <w:rFonts w:cstheme="minorHAnsi"/>
+          <w:sz w:val="28"/>
+          <w:szCs w:val="28"/>
+          <w:lang w:val="en-US"/>
+        </w:rPr>
+        <w:t>This command deletes the new branch from the GitHub Repo</w:t>
+      </w:r>
+    </w:p>
+    <w:p>
+      <w:pPr>
+        <w:rPr>
+          <w:rFonts w:cstheme="minorHAnsi"/>
+          <w:sz w:val="28"/>
+          <w:szCs w:val="28"/>
+          <w:lang w:val="en-US"/>
+        </w:rPr>
+      </w:pPr>
+      <w:r>
+        <w:rPr>
+          <w:rFonts w:cstheme="minorHAnsi"/>
+          <w:noProof/>
+          <w:sz w:val="28"/>
+          <w:szCs w:val="28"/>
+        </w:rPr>
+        <w:drawing>
+          <wp:inline distT="0" distB="0" distL="0" distR="0" wp14:anchorId="1FFA9C90" wp14:editId="73321AEA">
+            <wp:extent cx="5731510" cy="3223895"/>
+            <wp:effectExtent l="0" t="0" r="2540" b="0"/>
+            <wp:docPr id="12" name="Picture 12"/>
+            <wp:cNvGraphicFramePr>
+              <a:graphicFrameLocks xmlns:a="http://schemas.openxmlformats.org/drawingml/2006/main" noChangeAspect="1"/>
+            </wp:cNvGraphicFramePr>
+            <a:graphic xmlns:a="http://schemas.openxmlformats.org/drawingml/2006/main">
+              <a:graphicData uri="http://schemas.openxmlformats.org/drawingml/2006/picture">
+                <pic:pic xmlns:pic="http://schemas.openxmlformats.org/drawingml/2006/picture">
+                  <pic:nvPicPr>
+                    <pic:cNvPr id="1" name=""/>
+                    <pic:cNvPicPr/>
+                  </pic:nvPicPr>
+                  <pic:blipFill>
+                    <a:blip r:embed="rId17"/>
+                    <a:stretch>
+                      <a:fillRect/>
+                    </a:stretch>
+                  </pic:blipFill>
+                  <pic:spPr>
+                    <a:xfrm>
+                      <a:off x="0" y="0"/>
+                      <a:ext cx="5731510" cy="3223895"/>
+                    </a:xfrm>
+                    <a:prstGeom prst="rect">
+                      <a:avLst/>
+                    </a:prstGeom>
+                  </pic:spPr>
+                </pic:pic>
+              </a:graphicData>
+            </a:graphic>
+          </wp:inline>
+        </w:drawing>
+      </w:r>
+    </w:p>
+    <w:p>
+      <w:pPr>
+        <w:rPr>
+          <w:rFonts w:cstheme="minorHAnsi"/>
+          <w:sz w:val="28"/>
+          <w:szCs w:val="28"/>
+          <w:lang w:val="en-US"/>
+        </w:rPr>
+      </w:pPr>
+    </w:p>
+    <w:p>
+      <w:pPr>
+        <w:rPr>
+          <w:rFonts w:cstheme="minorHAnsi"/>
+          <w:sz w:val="28"/>
+          <w:szCs w:val="28"/>
+          <w:lang w:val="en-US"/>
+        </w:rPr>
+      </w:pPr>
+    </w:p>
+    <w:p>
+      <w:pPr>
+        <w:pStyle w:val="ListParagraph"/>
+        <w:numPr>
+          <w:ilvl w:val="0"/>
+          <w:numId w:val="3"/>
+        </w:numPr>
+        <w:rPr>
+          <w:rFonts w:cstheme="minorHAnsi"/>
+          <w:sz w:val="28"/>
+          <w:szCs w:val="28"/>
+          <w:lang w:val="en-US"/>
+        </w:rPr>
+      </w:pPr>
+      <w:r>
+        <w:rPr>
+          <w:rFonts w:cstheme="minorHAnsi"/>
+          <w:sz w:val="28"/>
+          <w:szCs w:val="28"/>
+          <w:lang w:val="en-US"/>
+        </w:rPr>
+        <w:t xml:space="preserve"> </w:t>
+      </w:r>
+      <w:r>
+        <w:rPr>
+          <w:rFonts w:cstheme="minorHAnsi"/>
+          <w:sz w:val="28"/>
+          <w:szCs w:val="28"/>
+          <w:lang w:val="en-US"/>
+        </w:rPr>
+        <w:t>git reflog</w:t>
+      </w:r>
+    </w:p>
+    <w:p>
+      <w:pPr>
+        <w:rPr>
+          <w:rFonts w:cstheme="minorHAnsi"/>
+          <w:sz w:val="28"/>
+          <w:szCs w:val="28"/>
+          <w:lang w:val="en-US"/>
+        </w:rPr>
+      </w:pPr>
+      <w:r>
+        <w:rPr>
+          <w:rFonts w:cstheme="minorHAnsi"/>
+          <w:color w:val="202124"/>
+          <w:sz w:val="28"/>
+          <w:szCs w:val="28"/>
+          <w:shd w:val="clear" w:color="auto" w:fill="FFFFFF"/>
+        </w:rPr>
+        <w:t>Git keeps track of updates to the tip of branches using a mechanism called reference logs, or "reflogs."</w:t>
+      </w:r>
+    </w:p>
+    <w:p>
+      <w:pPr>
+        <w:rPr>
+          <w:rFonts w:cstheme="minorHAnsi"/>
+          <w:sz w:val="28"/>
+          <w:szCs w:val="28"/>
+          <w:lang w:val="en-US"/>
+        </w:rPr>
+      </w:pPr>
+      <w:r>
+        <w:rPr>
+          <w:rFonts w:cstheme="minorHAnsi"/>
+          <w:noProof/>
+          <w:sz w:val="28"/>
+          <w:szCs w:val="28"/>
+        </w:rPr>
+        <w:drawing>
+          <wp:inline distT="0" distB="0" distL="0" distR="0" wp14:anchorId="7182F81A" wp14:editId="20F8A236">
+            <wp:extent cx="5731510" cy="3223895"/>
+            <wp:effectExtent l="0" t="0" r="2540" b="0"/>
+            <wp:docPr id="15" name="Picture 15"/>
+            <wp:cNvGraphicFramePr>
+              <a:graphicFrameLocks xmlns:a="http://schemas.openxmlformats.org/drawingml/2006/main" noChangeAspect="1"/>
+            </wp:cNvGraphicFramePr>
+            <a:graphic xmlns:a="http://schemas.openxmlformats.org/drawingml/2006/main">
+              <a:graphicData uri="http://schemas.openxmlformats.org/drawingml/2006/picture">
+                <pic:pic xmlns:pic="http://schemas.openxmlformats.org/drawingml/2006/picture">
+                  <pic:nvPicPr>
+                    <pic:cNvPr id="1" name=""/>
+                    <pic:cNvPicPr/>
+                  </pic:nvPicPr>
+                  <pic:blipFill>
+                    <a:blip r:embed="rId18"/>
+                    <a:stretch>
+                      <a:fillRect/>
+                    </a:stretch>
+                  </pic:blipFill>
+                  <pic:spPr>
+                    <a:xfrm>
+                      <a:off x="0" y="0"/>
+                      <a:ext cx="5731510" cy="3223895"/>
+                    </a:xfrm>
+                    <a:prstGeom prst="rect">
+                      <a:avLst/>
+                    </a:prstGeom>
+                  </pic:spPr>
+                </pic:pic>
+              </a:graphicData>
+            </a:graphic>
+          </wp:inline>
+        </w:drawing>
+      </w:r>
+    </w:p>
+    <w:p>
+      <w:pPr>
+        <w:rPr>
+          <w:rFonts w:cstheme="minorHAnsi"/>
+          <w:sz w:val="28"/>
+          <w:szCs w:val="28"/>
+          <w:lang w:val="en-US"/>
+        </w:rPr>
+      </w:pPr>
+    </w:p>
+    <w:p>
+      <w:pPr>
+        <w:pStyle w:val="ListParagraph"/>
+        <w:numPr>
+          <w:ilvl w:val="0"/>
+          <w:numId w:val="3"/>
+        </w:numPr>
+        <w:rPr>
+          <w:rFonts w:cstheme="minorHAnsi"/>
+          <w:sz w:val="28"/>
+          <w:szCs w:val="28"/>
+          <w:lang w:val="en-US"/>
+        </w:rPr>
+      </w:pPr>
+      <w:r>
+        <w:rPr>
+          <w:rFonts w:cstheme="minorHAnsi"/>
+          <w:sz w:val="28"/>
+          <w:szCs w:val="28"/>
+          <w:lang w:val="en-US"/>
+        </w:rPr>
+        <w:t xml:space="preserve"> </w:t>
+      </w:r>
+      <w:r>
+        <w:rPr>
+          <w:rFonts w:cstheme="minorHAnsi"/>
+          <w:sz w:val="28"/>
+          <w:szCs w:val="28"/>
+          <w:lang w:val="en-US"/>
+        </w:rPr>
+        <w:t xml:space="preserve">git show </w:t>
+      </w:r>
+    </w:p>
+    <w:p>
+      <w:pPr>
+        <w:rPr>
+          <w:rFonts w:cstheme="minorHAnsi"/>
+          <w:sz w:val="28"/>
+          <w:szCs w:val="28"/>
+          <w:lang w:val="en-US"/>
+        </w:rPr>
+      </w:pPr>
+      <w:r>
+        <w:rPr>
+          <w:rFonts w:cstheme="minorHAnsi"/>
+          <w:color w:val="202124"/>
+          <w:sz w:val="28"/>
+          <w:szCs w:val="28"/>
+          <w:shd w:val="clear" w:color="auto" w:fill="FFFFFF"/>
+        </w:rPr>
+        <w:t>git-show is a command line utility that is used to view expanded details on Git objects such as blobs, trees, tags, and commits.</w:t>
+      </w:r>
+    </w:p>
+    <w:p>
+      <w:pPr>
+        <w:rPr>
+          <w:rFonts w:cstheme="minorHAnsi"/>
+          <w:sz w:val="28"/>
+          <w:szCs w:val="28"/>
+          <w:lang w:val="en-US"/>
+        </w:rPr>
+      </w:pPr>
+      <w:r>
+        <w:rPr>
+          <w:rFonts w:cstheme="minorHAnsi"/>
+          <w:noProof/>
+          <w:sz w:val="28"/>
+          <w:szCs w:val="28"/>
+        </w:rPr>
+        <w:drawing>
+          <wp:inline distT="0" distB="0" distL="0" distR="0" wp14:anchorId="313890A5" wp14:editId="0FAFB0ED">
+            <wp:extent cx="5731510" cy="3223895"/>
+            <wp:effectExtent l="0" t="0" r="2540" b="0"/>
+            <wp:docPr id="16" name="Picture 16"/>
+            <wp:cNvGraphicFramePr>
+              <a:graphicFrameLocks xmlns:a="http://schemas.openxmlformats.org/drawingml/2006/main" noChangeAspect="1"/>
+            </wp:cNvGraphicFramePr>
+            <a:graphic xmlns:a="http://schemas.openxmlformats.org/drawingml/2006/main">
+              <a:graphicData uri="http://schemas.openxmlformats.org/drawingml/2006/picture">
+                <pic:pic xmlns:pic="http://schemas.openxmlformats.org/drawingml/2006/picture">
+                  <pic:nvPicPr>
+                    <pic:cNvPr id="1" name=""/>
+                    <pic:cNvPicPr/>
+                  </pic:nvPicPr>
+                  <pic:blipFill>
+                    <a:blip r:embed="rId19"/>
+                    <a:stretch>
+                      <a:fillRect/>
+                    </a:stretch>
+                  </pic:blipFill>
+                  <pic:spPr>
+                    <a:xfrm>
+                      <a:off x="0" y="0"/>
+                      <a:ext cx="5731510" cy="3223895"/>
+                    </a:xfrm>
+                    <a:prstGeom prst="rect">
+                      <a:avLst/>
+                    </a:prstGeom>
+                  </pic:spPr>
+                </pic:pic>
+              </a:graphicData>
+            </a:graphic>
+          </wp:inline>
+        </w:drawing>
+      </w:r>
+    </w:p>
+    <w:p>
+      <w:pPr>
+        <w:rPr>
+          <w:rFonts w:cstheme="minorHAnsi"/>
+          <w:sz w:val="28"/>
+          <w:szCs w:val="28"/>
+          <w:lang w:val="en-US"/>
+        </w:rPr>
+      </w:pPr>
+    </w:p>
+    <w:p>
+      <w:pPr>
+        <w:rPr>
+          <w:rFonts w:cstheme="minorHAnsi"/>
+          <w:sz w:val="28"/>
+          <w:szCs w:val="28"/>
+          <w:lang w:val="en-US"/>
+        </w:rPr>
+      </w:pPr>
+    </w:p>
+    <w:p>
+      <w:pPr>
+        <w:rPr>
+          <w:rFonts w:cstheme="minorHAnsi"/>
+          <w:sz w:val="28"/>
+          <w:szCs w:val="28"/>
           <w:lang w:val="en-US"/>
         </w:rPr>
       </w:pPr>
@@ -1167,7 +1940,7 @@
       <w:lvlText w:val="%1."/>
       <w:lvlJc w:val="left"/>
       <w:pPr>
-        <w:ind w:left="720" w:hanging="360"/>
+        <w:ind w:left="360" w:hanging="360"/>
       </w:pPr>
       <w:rPr>
         <w:rFonts w:hint="default"/>
@@ -1179,6 +1952,95 @@
       <w:lvlText w:val="%2."/>
       <w:lvlJc w:val="left"/>
       <w:pPr>
+        <w:ind w:left="1080" w:hanging="360"/>
+      </w:pPr>
+    </w:lvl>
+    <w:lvl w:ilvl="2" w:tplc="4009001B" w:tentative="1">
+      <w:start w:val="1"/>
+      <w:numFmt w:val="lowerRoman"/>
+      <w:lvlText w:val="%3."/>
+      <w:lvlJc w:val="right"/>
+      <w:pPr>
+        <w:ind w:left="1800" w:hanging="180"/>
+      </w:pPr>
+    </w:lvl>
+    <w:lvl w:ilvl="3" w:tplc="4009000F" w:tentative="1">
+      <w:start w:val="1"/>
+      <w:numFmt w:val="decimal"/>
+      <w:lvlText w:val="%4."/>
+      <w:lvlJc w:val="left"/>
+      <w:pPr>
+        <w:ind w:left="2520" w:hanging="360"/>
+      </w:pPr>
+    </w:lvl>
+    <w:lvl w:ilvl="4" w:tplc="40090019" w:tentative="1">
+      <w:start w:val="1"/>
+      <w:numFmt w:val="lowerLetter"/>
+      <w:lvlText w:val="%5."/>
+      <w:lvlJc w:val="left"/>
+      <w:pPr>
+        <w:ind w:left="3240" w:hanging="360"/>
+      </w:pPr>
+    </w:lvl>
+    <w:lvl w:ilvl="5" w:tplc="4009001B" w:tentative="1">
+      <w:start w:val="1"/>
+      <w:numFmt w:val="lowerRoman"/>
+      <w:lvlText w:val="%6."/>
+      <w:lvlJc w:val="right"/>
+      <w:pPr>
+        <w:ind w:left="3960" w:hanging="180"/>
+      </w:pPr>
+    </w:lvl>
+    <w:lvl w:ilvl="6" w:tplc="4009000F" w:tentative="1">
+      <w:start w:val="1"/>
+      <w:numFmt w:val="decimal"/>
+      <w:lvlText w:val="%7."/>
+      <w:lvlJc w:val="left"/>
+      <w:pPr>
+        <w:ind w:left="4680" w:hanging="360"/>
+      </w:pPr>
+    </w:lvl>
+    <w:lvl w:ilvl="7" w:tplc="40090019" w:tentative="1">
+      <w:start w:val="1"/>
+      <w:numFmt w:val="lowerLetter"/>
+      <w:lvlText w:val="%8."/>
+      <w:lvlJc w:val="left"/>
+      <w:pPr>
+        <w:ind w:left="5400" w:hanging="360"/>
+      </w:pPr>
+    </w:lvl>
+    <w:lvl w:ilvl="8" w:tplc="4009001B" w:tentative="1">
+      <w:start w:val="1"/>
+      <w:numFmt w:val="lowerRoman"/>
+      <w:lvlText w:val="%9."/>
+      <w:lvlJc w:val="right"/>
+      <w:pPr>
+        <w:ind w:left="6120" w:hanging="180"/>
+      </w:pPr>
+    </w:lvl>
+  </w:abstractNum>
+  <w:abstractNum w:abstractNumId="2" w15:restartNumberingAfterBreak="0">
+    <w:nsid w:val="6F0B3661"/>
+    <w:multiLevelType w:val="hybridMultilevel"/>
+    <w:tmpl w:val="DEBA35C0"/>
+    <w:lvl w:ilvl="0" w:tplc="EAF68DD6">
+      <w:start w:val="1"/>
+      <w:numFmt w:val="decimal"/>
+      <w:lvlText w:val="%1."/>
+      <w:lvlJc w:val="left"/>
+      <w:pPr>
+        <w:ind w:left="360" w:hanging="360"/>
+      </w:pPr>
+      <w:rPr>
+        <w:rFonts w:hint="default"/>
+      </w:rPr>
+    </w:lvl>
+    <w:lvl w:ilvl="1" w:tplc="40090019" w:tentative="1">
+      <w:start w:val="1"/>
+      <w:numFmt w:val="lowerLetter"/>
+      <w:lvlText w:val="%2."/>
+      <w:lvlJc w:val="left"/>
+      <w:pPr>
         <w:ind w:left="1440" w:hanging="360"/>
       </w:pPr>
     </w:lvl>
@@ -1251,6 +2113,9 @@
   </w:num>
   <w:num w:numId="2" w16cid:durableId="1617132201">
     <w:abstractNumId w:val="1"/>
+  </w:num>
+  <w:num w:numId="3" w16cid:durableId="517041652">
+    <w:abstractNumId w:val="2"/>
   </w:num>
 </w:numbering>
 </file>
@@ -1692,6 +2557,28 @@
       <w:contextualSpacing/>
     </w:pPr>
   </w:style>
+  <w:style w:type="character" w:styleId="HTMLCode">
+    <w:name w:val="HTML Code"/>
+    <w:basedOn w:val="DefaultParagraphFont"/>
+    <w:uiPriority w:val="99"/>
+    <w:semiHidden/>
+    <w:unhideWhenUsed/>
+    <w:rsid w:val="00F12887"/>
+    <w:rPr>
+      <w:rFonts w:ascii="Courier New" w:eastAsia="Times New Roman" w:hAnsi="Courier New" w:cs="Courier New"/>
+      <w:sz w:val="20"/>
+      <w:szCs w:val="20"/>
+    </w:rPr>
+  </w:style>
+  <w:style w:type="paragraph" w:styleId="NoSpacing">
+    <w:name w:val="No Spacing"/>
+    <w:uiPriority w:val="1"/>
+    <w:qFormat/>
+    <w:rsid w:val="00F12887"/>
+    <w:pPr>
+      <w:spacing w:after="0" w:line="240" w:lineRule="auto"/>
+    </w:pPr>
+  </w:style>
 </w:styles>
 </file>
 

</xml_diff>